<commit_message>
filled some missing datatypes
</commit_message>
<xml_diff>
--- a/Data Dictionary.docx
+++ b/Data Dictionary.docx
@@ -783,14 +783,7 @@
           <w:b/>
           <w:sz w:val="32"/>
         </w:rPr>
-        <w:t>ps</w:t>
-      </w:r>
-      <w:r>
-        <w:rPr>
-          <w:b/>
-          <w:sz w:val="32"/>
-        </w:rPr>
-        <w:t xml:space="preserve"> data dictionary</w:t>
+        <w:t>ps data dictionary</w:t>
       </w:r>
     </w:p>
     <w:p>
@@ -1525,8 +1518,6 @@
           <w:sz w:val="32"/>
         </w:rPr>
       </w:pPr>
-      <w:bookmarkStart w:id="0" w:name="_GoBack"/>
-      <w:bookmarkEnd w:id="0"/>
     </w:p>
     <w:p>
       <w:pPr>
@@ -1595,14 +1586,7 @@
           <w:b/>
           <w:sz w:val="32"/>
         </w:rPr>
-        <w:t>Attributes</w:t>
-      </w:r>
-      <w:r>
-        <w:rPr>
-          <w:b/>
-          <w:sz w:val="32"/>
-        </w:rPr>
-        <w:t xml:space="preserve"> data dictionary</w:t>
+        <w:t>Attributes data dictionary</w:t>
       </w:r>
     </w:p>
     <w:p>
@@ -2313,13 +2297,7 @@
               <w:rPr>
                 <w:sz w:val="22"/>
               </w:rPr>
-              <w:t>3</w:t>
-            </w:r>
-            <w:r>
-              <w:rPr>
-                <w:sz w:val="22"/>
-              </w:rPr>
-              <w:t>0)</w:t>
+              <w:t>30)</w:t>
             </w:r>
           </w:p>
           <w:p>
@@ -2340,13 +2318,7 @@
               <w:rPr>
                 <w:sz w:val="22"/>
               </w:rPr>
-              <w:t>3</w:t>
-            </w:r>
-            <w:r>
-              <w:rPr>
-                <w:sz w:val="22"/>
-              </w:rPr>
-              <w:t>0)</w:t>
+              <w:t>30)</w:t>
             </w:r>
           </w:p>
           <w:p>
@@ -2374,13 +2346,7 @@
               <w:rPr>
                 <w:sz w:val="22"/>
               </w:rPr>
-              <w:t>5</w:t>
-            </w:r>
-            <w:r>
-              <w:rPr>
-                <w:sz w:val="22"/>
-              </w:rPr>
-              <w:t>0)</w:t>
+              <w:t>50)</w:t>
             </w:r>
           </w:p>
         </w:tc>
@@ -2608,13 +2574,7 @@
               <w:rPr>
                 <w:sz w:val="22"/>
               </w:rPr>
-              <w:t>I</w:t>
-            </w:r>
-            <w:r>
-              <w:rPr>
-                <w:sz w:val="22"/>
-              </w:rPr>
-              <w:t>nt</w:t>
+              <w:t>Int</w:t>
             </w:r>
           </w:p>
           <w:p>
@@ -3220,6 +3180,20 @@
                 <w:sz w:val="22"/>
               </w:rPr>
             </w:pPr>
+            <w:proofErr w:type="gramStart"/>
+            <w:r>
+              <w:rPr>
+                <w:sz w:val="22"/>
+              </w:rPr>
+              <w:t>varchar(</w:t>
+            </w:r>
+            <w:proofErr w:type="gramEnd"/>
+            <w:r>
+              <w:rPr>
+                <w:sz w:val="22"/>
+              </w:rPr>
+              <w:t>100)</w:t>
+            </w:r>
           </w:p>
         </w:tc>
         <w:tc>
@@ -3316,6 +3290,8 @@
       <w:pPr>
         <w:jc w:val="center"/>
       </w:pPr>
+      <w:bookmarkStart w:id="0" w:name="_GoBack"/>
+      <w:bookmarkEnd w:id="0"/>
     </w:p>
     <w:sectPr>
       <w:pgSz w:w="11900" w:h="16840"/>

</xml_diff>